<commit_message>
Update design according to change request "Delete Admin"
</commit_message>
<xml_diff>
--- a/Design/DES_LL.docx
+++ b/Design/DES_LL.docx
@@ -452,145 +452,6 @@
     </w:p>
     <w:p>
       <w:pPr>
-        <w:rPr>
-          <w:b/>
-          <w:bCs/>
-          <w:sz w:val="28"/>
-          <w:szCs w:val="28"/>
-        </w:rPr>
-      </w:pPr>
-      <w:proofErr w:type="spellStart"/>
-      <w:r>
-        <w:rPr>
-          <w:b/>
-          <w:bCs/>
-          <w:sz w:val="28"/>
-          <w:szCs w:val="28"/>
-        </w:rPr>
-        <w:lastRenderedPageBreak/>
-        <w:t>DES_LL_WireframeUI_AdminProfile</w:t>
-      </w:r>
-      <w:proofErr w:type="spellEnd"/>
-    </w:p>
-    <w:p>
-      <w:pPr>
-        <w:rPr>
-          <w:b/>
-          <w:bCs/>
-          <w:sz w:val="28"/>
-          <w:szCs w:val="28"/>
-        </w:rPr>
-      </w:pPr>
-      <w:r>
-        <w:rPr>
-          <w:b/>
-          <w:bCs/>
-          <w:noProof/>
-          <w:sz w:val="28"/>
-          <w:szCs w:val="28"/>
-        </w:rPr>
-        <w:drawing>
-          <wp:inline distT="0" distB="0" distL="0" distR="0">
-            <wp:extent cx="5943600" cy="5794075"/>
-            <wp:effectExtent l="0" t="0" r="0" b="0"/>
-            <wp:docPr id="4" name="صورة 4" descr="E:\IBS_QA\Internal-Banking-System\Design\DES_LL_WireframeUI_AdminProfile.jpg"/>
-            <wp:cNvGraphicFramePr>
-              <a:graphicFrameLocks xmlns:a="http://schemas.openxmlformats.org/drawingml/2006/main" noChangeAspect="1"/>
-            </wp:cNvGraphicFramePr>
-            <a:graphic xmlns:a="http://schemas.openxmlformats.org/drawingml/2006/main">
-              <a:graphicData uri="http://schemas.openxmlformats.org/drawingml/2006/picture">
-                <pic:pic xmlns:pic="http://schemas.openxmlformats.org/drawingml/2006/picture">
-                  <pic:nvPicPr>
-                    <pic:cNvPr id="0" name="Picture 4" descr="E:\IBS_QA\Internal-Banking-System\Design\DES_LL_WireframeUI_AdminProfile.jpg"/>
-                    <pic:cNvPicPr>
-                      <a:picLocks noChangeAspect="1" noChangeArrowheads="1"/>
-                    </pic:cNvPicPr>
-                  </pic:nvPicPr>
-                  <pic:blipFill>
-                    <a:blip r:embed="rId7">
-                      <a:extLst>
-                        <a:ext uri="{28A0092B-C50C-407E-A947-70E740481C1C}">
-                          <a14:useLocalDpi xmlns:a14="http://schemas.microsoft.com/office/drawing/2010/main" val="0"/>
-                        </a:ext>
-                      </a:extLst>
-                    </a:blip>
-                    <a:srcRect/>
-                    <a:stretch>
-                      <a:fillRect/>
-                    </a:stretch>
-                  </pic:blipFill>
-                  <pic:spPr bwMode="auto">
-                    <a:xfrm>
-                      <a:off x="0" y="0"/>
-                      <a:ext cx="5943600" cy="5794075"/>
-                    </a:xfrm>
-                    <a:prstGeom prst="rect">
-                      <a:avLst/>
-                    </a:prstGeom>
-                    <a:noFill/>
-                    <a:ln>
-                      <a:noFill/>
-                    </a:ln>
-                  </pic:spPr>
-                </pic:pic>
-              </a:graphicData>
-            </a:graphic>
-          </wp:inline>
-        </w:drawing>
-      </w:r>
-    </w:p>
-    <w:p>
-      <w:pPr>
-        <w:rPr>
-          <w:b/>
-          <w:bCs/>
-          <w:sz w:val="28"/>
-          <w:szCs w:val="28"/>
-        </w:rPr>
-      </w:pPr>
-    </w:p>
-    <w:p>
-      <w:pPr>
-        <w:rPr>
-          <w:b/>
-          <w:bCs/>
-          <w:sz w:val="28"/>
-          <w:szCs w:val="28"/>
-        </w:rPr>
-      </w:pPr>
-    </w:p>
-    <w:p>
-      <w:pPr>
-        <w:rPr>
-          <w:b/>
-          <w:bCs/>
-          <w:sz w:val="28"/>
-          <w:szCs w:val="28"/>
-        </w:rPr>
-      </w:pPr>
-    </w:p>
-    <w:p>
-      <w:pPr>
-        <w:rPr>
-          <w:b/>
-          <w:bCs/>
-          <w:sz w:val="28"/>
-          <w:szCs w:val="28"/>
-        </w:rPr>
-      </w:pPr>
-    </w:p>
-    <w:p>
-      <w:pPr>
-        <w:rPr>
-          <w:b/>
-          <w:bCs/>
-          <w:sz w:val="28"/>
-          <w:szCs w:val="28"/>
-        </w:rPr>
-      </w:pPr>
-    </w:p>
-    <w:p>
-      <w:pPr>
         <w:jc w:val="center"/>
         <w:rPr>
           <w:b/>
@@ -599,6 +460,8 @@
           <w:szCs w:val="28"/>
         </w:rPr>
       </w:pPr>
+      <w:bookmarkStart w:id="0" w:name="_GoBack"/>
+      <w:bookmarkEnd w:id="0"/>
       <w:proofErr w:type="spellStart"/>
       <w:r>
         <w:rPr>
@@ -668,7 +531,7 @@
                     </pic:cNvPicPr>
                   </pic:nvPicPr>
                   <pic:blipFill>
-                    <a:blip r:embed="rId8">
+                    <a:blip r:embed="rId7">
                       <a:extLst>
                         <a:ext uri="{28A0092B-C50C-407E-A947-70E740481C1C}">
                           <a14:useLocalDpi xmlns:a14="http://schemas.microsoft.com/office/drawing/2010/main" val="0"/>
@@ -817,7 +680,7 @@
                     </pic:cNvPicPr>
                   </pic:nvPicPr>
                   <pic:blipFill>
-                    <a:blip r:embed="rId9">
+                    <a:blip r:embed="rId8">
                       <a:extLst>
                         <a:ext uri="{28A0092B-C50C-407E-A947-70E740481C1C}">
                           <a14:useLocalDpi xmlns:a14="http://schemas.microsoft.com/office/drawing/2010/main" val="0"/>
@@ -906,7 +769,7 @@
                     </pic:cNvPicPr>
                   </pic:nvPicPr>
                   <pic:blipFill>
-                    <a:blip r:embed="rId10">
+                    <a:blip r:embed="rId9">
                       <a:extLst>
                         <a:ext uri="{28A0092B-C50C-407E-A947-70E740481C1C}">
                           <a14:useLocalDpi xmlns:a14="http://schemas.microsoft.com/office/drawing/2010/main" val="0"/>
@@ -995,7 +858,7 @@
                     </pic:cNvPicPr>
                   </pic:nvPicPr>
                   <pic:blipFill>
-                    <a:blip r:embed="rId11">
+                    <a:blip r:embed="rId10">
                       <a:extLst>
                         <a:ext uri="{28A0092B-C50C-407E-A947-70E740481C1C}">
                           <a14:useLocalDpi xmlns:a14="http://schemas.microsoft.com/office/drawing/2010/main" val="0"/>
@@ -1084,7 +947,7 @@
                     </pic:cNvPicPr>
                   </pic:nvPicPr>
                   <pic:blipFill>
-                    <a:blip r:embed="rId12">
+                    <a:blip r:embed="rId11">
                       <a:extLst>
                         <a:ext uri="{28A0092B-C50C-407E-A947-70E740481C1C}">
                           <a14:useLocalDpi xmlns:a14="http://schemas.microsoft.com/office/drawing/2010/main" val="0"/>
@@ -1223,7 +1086,7 @@
                     </pic:cNvPicPr>
                   </pic:nvPicPr>
                   <pic:blipFill>
-                    <a:blip r:embed="rId13">
+                    <a:blip r:embed="rId12">
                       <a:extLst>
                         <a:ext uri="{28A0092B-C50C-407E-A947-70E740481C1C}">
                           <a14:useLocalDpi xmlns:a14="http://schemas.microsoft.com/office/drawing/2010/main" val="0"/>
@@ -1322,7 +1185,7 @@
                     </pic:cNvPicPr>
                   </pic:nvPicPr>
                   <pic:blipFill>
-                    <a:blip r:embed="rId14">
+                    <a:blip r:embed="rId13">
                       <a:extLst>
                         <a:ext uri="{28A0092B-C50C-407E-A947-70E740481C1C}">
                           <a14:useLocalDpi xmlns:a14="http://schemas.microsoft.com/office/drawing/2010/main" val="0"/>
@@ -1430,7 +1293,7 @@
                     <pic:cNvPicPr/>
                   </pic:nvPicPr>
                   <pic:blipFill>
-                    <a:blip r:embed="rId15" cstate="print">
+                    <a:blip r:embed="rId14" cstate="print">
                       <a:extLst>
                         <a:ext uri="{28A0092B-C50C-407E-A947-70E740481C1C}">
                           <a14:useLocalDpi xmlns:a14="http://schemas.microsoft.com/office/drawing/2010/main" val="0"/>
@@ -1456,8 +1319,6 @@
           </wp:inline>
         </w:drawing>
       </w:r>
-      <w:bookmarkStart w:id="0" w:name="_GoBack"/>
-      <w:bookmarkEnd w:id="0"/>
     </w:p>
     <w:p>
       <w:pPr>

</xml_diff>